<commit_message>
Made some changes to the timesheet
</commit_message>
<xml_diff>
--- a/Lab 2 Timesheet.docx
+++ b/Lab 2 Timesheet.docx
@@ -33,7 +33,23 @@
         <w:t>Group Member 2:</w:t>
       </w:r>
       <w:r>
-        <w:t xml:space="preserve"> Fanzhe Meng 20549080</w:t>
+        <w:t xml:space="preserve"> </w:t>
+      </w:r>
+      <w:proofErr w:type="spellStart"/>
+      <w:r>
+        <w:t>Fanzhe</w:t>
+      </w:r>
+      <w:proofErr w:type="spellEnd"/>
+      <w:r>
+        <w:t xml:space="preserve"> </w:t>
+      </w:r>
+      <w:proofErr w:type="spellStart"/>
+      <w:r>
+        <w:t>Meng</w:t>
+      </w:r>
+      <w:proofErr w:type="spellEnd"/>
+      <w:r>
+        <w:t xml:space="preserve"> 20549080</w:t>
       </w:r>
     </w:p>
     <w:p>
@@ -587,11 +603,25 @@
                 <w:sz w:val="24"/>
               </w:rPr>
             </w:pPr>
-            <w:r>
-              <w:rPr>
-                <w:sz w:val="24"/>
-              </w:rPr>
-              <w:t>Audio Development</w:t>
+            <w:proofErr w:type="spellStart"/>
+            <w:r>
+              <w:rPr>
+                <w:sz w:val="24"/>
+              </w:rPr>
+              <w:t>a</w:t>
+            </w:r>
+            <w:r>
+              <w:rPr>
+                <w:sz w:val="24"/>
+              </w:rPr>
+              <w:t>Audio</w:t>
+            </w:r>
+            <w:proofErr w:type="spellEnd"/>
+            <w:r>
+              <w:rPr>
+                <w:sz w:val="24"/>
+              </w:rPr>
+              <w:t xml:space="preserve"> Development</w:t>
             </w:r>
           </w:p>
         </w:tc>
@@ -693,7 +723,13 @@
               <w:rPr>
                 <w:sz w:val="24"/>
               </w:rPr>
-              <w:t>6.25</w:t>
+              <w:t>5</w:t>
+            </w:r>
+            <w:r>
+              <w:rPr>
+                <w:sz w:val="24"/>
+              </w:rPr>
+              <w:t>.25</w:t>
             </w:r>
           </w:p>
         </w:tc>
@@ -770,12 +806,16 @@
               <w:rPr>
                 <w:sz w:val="24"/>
               </w:rPr>
-              <w:t>18.25</w:t>
-            </w:r>
-          </w:p>
-        </w:tc>
-        <w:bookmarkStart w:id="1" w:name="_GoBack"/>
-        <w:bookmarkEnd w:id="1"/>
+              <w:t>16</w:t>
+            </w:r>
+            <w:r>
+              <w:rPr>
+                <w:sz w:val="24"/>
+              </w:rPr>
+              <w:t>.25</w:t>
+            </w:r>
+          </w:p>
+        </w:tc>
       </w:tr>
       <w:tr>
         <w:trPr>
@@ -792,11 +832,19 @@
                 <w:sz w:val="24"/>
               </w:rPr>
             </w:pPr>
-            <w:r>
-              <w:rPr>
-                <w:sz w:val="24"/>
-              </w:rPr>
-              <w:t>FatFS CLI Testing</w:t>
+            <w:proofErr w:type="spellStart"/>
+            <w:r>
+              <w:rPr>
+                <w:sz w:val="24"/>
+              </w:rPr>
+              <w:t>FatFS</w:t>
+            </w:r>
+            <w:proofErr w:type="spellEnd"/>
+            <w:r>
+              <w:rPr>
+                <w:sz w:val="24"/>
+              </w:rPr>
+              <w:t xml:space="preserve"> CLI Testing</w:t>
             </w:r>
           </w:p>
         </w:tc>
@@ -964,7 +1012,7 @@
       </w:tr>
       <w:tr>
         <w:trPr>
-          <w:trHeight w:val="323"/>
+          <w:trHeight w:val="413"/>
         </w:trPr>
         <w:tc>
           <w:tcPr>
@@ -1168,11 +1216,19 @@
                 <w:sz w:val="24"/>
               </w:rPr>
             </w:pPr>
-            <w:r>
-              <w:rPr>
-                <w:sz w:val="24"/>
-              </w:rPr>
-              <w:t>isWav Code</w:t>
+            <w:proofErr w:type="spellStart"/>
+            <w:r>
+              <w:rPr>
+                <w:sz w:val="24"/>
+              </w:rPr>
+              <w:t>isWav</w:t>
+            </w:r>
+            <w:proofErr w:type="spellEnd"/>
+            <w:r>
+              <w:rPr>
+                <w:sz w:val="24"/>
+              </w:rPr>
+              <w:t xml:space="preserve"> Code</w:t>
             </w:r>
           </w:p>
         </w:tc>
@@ -1347,6 +1403,8 @@
               </w:rPr>
               <w:t>.25</w:t>
             </w:r>
+            <w:bookmarkStart w:id="1" w:name="_GoBack"/>
+            <w:bookmarkEnd w:id="1"/>
           </w:p>
         </w:tc>
       </w:tr>
@@ -2935,8 +2993,18 @@
         <w:sz w:val="20"/>
         <w:szCs w:val="20"/>
       </w:rPr>
-      <w:t>, and Allyson Giannikouris</w:t>
+      <w:t xml:space="preserve">, and Allyson </w:t>
     </w:r>
+    <w:proofErr w:type="spellStart"/>
+    <w:r>
+      <w:rPr>
+        <w:rFonts w:ascii="Calibri" w:hAnsi="Calibri" w:cs="Calibri"/>
+        <w:sz w:val="20"/>
+        <w:szCs w:val="20"/>
+      </w:rPr>
+      <w:t>Giannikouris</w:t>
+    </w:r>
+    <w:proofErr w:type="spellEnd"/>
     <w:r>
       <w:rPr>
         <w:rFonts w:ascii="Calibri" w:hAnsi="Calibri" w:cs="Calibri"/>

</xml_diff>